<commit_message>
updated quiz and evaluation references
</commit_message>
<xml_diff>
--- a/2 Managerial Accounting - Tools for Facilitating and Guiding Business Decisions/quiz/Module 4 Quiz.docx
+++ b/2 Managerial Accounting - Tools for Facilitating and Guiding Business Decisions/quiz/Module 4 Quiz.docx
@@ -1440,24 +1440,32 @@
       <w:pPr>
         <w:ind w:left="-225"/>
         <w:jc w:val="center"/>
-      </w:pPr>
-      <w:r>
-        <w:rPr>
-          <w:rFonts w:ascii="Calibri" w:hAnsi="Calibri" w:eastAsia="Calibri" w:cs="Calibri"/>
-          <w:sz w:val="22"/>
-          <w:szCs w:val="22"/>
-          <w:lang w:val="en-US"/>
-        </w:rPr>
-        <w:t>1</w:t>
-      </w:r>
-      <w:r>
-        <w:rPr>
-          <w:rFonts w:ascii="Calibri" w:hAnsi="Calibri" w:eastAsia="Calibri" w:cs="Calibri"/>
-          <w:sz w:val="22"/>
-          <w:szCs w:val="22"/>
-          <w:lang w:val="en-US"/>
-        </w:rPr>
-        <w:t xml:space="preserve"> </w:t>
+        <w:rPr>
+          <w:rFonts w:ascii="Calibri" w:hAnsi="Calibri" w:eastAsia="Calibri" w:cs="Calibri"/>
+          <w:sz w:val="22"/>
+          <w:szCs w:val="22"/>
+          <w:lang w:val="en-US"/>
+        </w:rPr>
+      </w:pPr>
+      <w:r>
+        <w:rPr>
+          <w:rFonts w:ascii="Calibri" w:hAnsi="Calibri" w:eastAsia="Calibri" w:cs="Calibri"/>
+          <w:color w:val="00B050"/>
+          <w:sz w:val="22"/>
+          <w:szCs w:val="22"/>
+          <w:lang w:val="en-US"/>
+        </w:rPr>
+        <w:t>Co</w:t>
+      </w:r>
+      <w:r>
+        <w:rPr>
+          <w:rFonts w:ascii="Calibri" w:hAnsi="Calibri" w:eastAsia="Calibri" w:cs="Calibri"/>
+          <w:color w:val="00B050"/>
+          <w:sz w:val="22"/>
+          <w:szCs w:val="22"/>
+          <w:lang w:val="en-US"/>
+        </w:rPr>
+        <w:t>rrect</w:t>
       </w:r>
       <w:r>
         <w:br/>
@@ -1465,11 +1473,11 @@
       <w:r>
         <w:rPr>
           <w:rFonts w:ascii="Calibri" w:hAnsi="Calibri" w:eastAsia="Calibri" w:cs="Calibri"/>
-          <w:sz w:val="22"/>
-          <w:szCs w:val="22"/>
-          <w:lang w:val="en-US"/>
-        </w:rPr>
-        <w:t>point</w:t>
+          <w:color w:val="00B050"/>
+          <w:sz w:val="22"/>
+          <w:szCs w:val="22"/>
+        </w:rPr>
+        <w:t>1 / 1 points</w:t>
       </w:r>
       <w:r>
         <w:rPr>
@@ -1737,13 +1745,19 @@
         <w:ind w:leftChars="0"/>
         <w:rPr>
           <w:rFonts w:ascii="Calibri" w:hAnsi="Calibri" w:eastAsia="Calibri" w:cs="Calibri" w:asciiTheme="minorAscii" w:hAnsiTheme="minorAscii" w:eastAsiaTheme="minorAscii" w:cstheme="minorAscii"/>
-          <w:sz w:val="22"/>
-          <w:szCs w:val="22"/>
-        </w:rPr>
-      </w:pPr>
-      <w:r>
-        <w:rPr>
-          <w:rFonts w:ascii="Calibri" w:hAnsi="Calibri" w:eastAsia="Calibri" w:cs="Calibri"/>
+          <w:b w:val="1"/>
+          <w:bCs w:val="1"/>
+          <w:color w:val="00B050"/>
+          <w:sz w:val="22"/>
+          <w:szCs w:val="22"/>
+        </w:rPr>
+      </w:pPr>
+      <w:r>
+        <w:rPr>
+          <w:rFonts w:ascii="Calibri" w:hAnsi="Calibri" w:eastAsia="Calibri" w:cs="Calibri"/>
+          <w:b w:val="1"/>
+          <w:bCs w:val="1"/>
+          <w:color w:val="00B050"/>
           <w:sz w:val="22"/>
           <w:szCs w:val="22"/>
           <w:lang w:val="en-US"/>
@@ -1753,6 +1767,9 @@
       <w:r>
         <w:rPr>
           <w:rFonts w:ascii="Calibri" w:hAnsi="Calibri" w:eastAsia="Calibri" w:cs="Calibri"/>
+          <w:b w:val="1"/>
+          <w:bCs w:val="1"/>
+          <w:color w:val="00B050"/>
           <w:sz w:val="22"/>
           <w:szCs w:val="22"/>
           <w:lang w:val="en-US"/>
@@ -1770,17 +1787,19 @@
         <w:ind w:leftChars="0"/>
         <w:rPr>
           <w:rFonts w:ascii="Calibri" w:hAnsi="Calibri" w:eastAsia="Calibri" w:cs="Calibri" w:asciiTheme="minorAscii" w:hAnsiTheme="minorAscii" w:eastAsiaTheme="minorAscii" w:cstheme="minorAscii"/>
-          <w:color w:val="FF0000"/>
-          <w:sz w:val="22"/>
-          <w:szCs w:val="22"/>
-        </w:rPr>
-      </w:pPr>
-      <w:r>
-        <w:rPr>
-          <w:rFonts w:ascii="Calibri" w:hAnsi="Calibri" w:eastAsia="Calibri" w:cs="Calibri"/>
-          <w:b w:val="1"/>
-          <w:bCs w:val="1"/>
-          <w:color w:val="FF0000"/>
+          <w:b w:val="0"/>
+          <w:bCs w:val="0"/>
+          <w:color w:val="000000" w:themeColor="text1" w:themeTint="FF" w:themeShade="FF"/>
+          <w:sz w:val="22"/>
+          <w:szCs w:val="22"/>
+        </w:rPr>
+      </w:pPr>
+      <w:r>
+        <w:rPr>
+          <w:rFonts w:ascii="Calibri" w:hAnsi="Calibri" w:eastAsia="Calibri" w:cs="Calibri"/>
+          <w:b w:val="0"/>
+          <w:bCs w:val="0"/>
+          <w:color w:val="auto"/>
           <w:sz w:val="22"/>
           <w:szCs w:val="22"/>
           <w:lang w:val="en-US"/>
@@ -1790,7 +1809,9 @@
       <w:r>
         <w:rPr>
           <w:rFonts w:ascii="Calibri" w:hAnsi="Calibri" w:eastAsia="Calibri" w:cs="Calibri"/>
-          <w:color w:val="FF0000"/>
+          <w:b w:val="0"/>
+          <w:bCs w:val="0"/>
+          <w:color w:val="auto"/>
           <w:sz w:val="22"/>
           <w:szCs w:val="22"/>
           <w:lang w:val="en-US"/>
@@ -2619,13 +2640,19 @@
         <w:ind w:leftChars="0"/>
         <w:rPr>
           <w:rFonts w:ascii="Calibri" w:hAnsi="Calibri" w:eastAsia="Calibri" w:cs="Calibri" w:asciiTheme="minorAscii" w:hAnsiTheme="minorAscii" w:eastAsiaTheme="minorAscii" w:cstheme="minorAscii"/>
-          <w:sz w:val="22"/>
-          <w:szCs w:val="22"/>
-        </w:rPr>
-      </w:pPr>
-      <w:r>
-        <w:rPr>
-          <w:rFonts w:ascii="Calibri" w:hAnsi="Calibri" w:eastAsia="Calibri" w:cs="Calibri"/>
+          <w:b w:val="1"/>
+          <w:bCs w:val="1"/>
+          <w:color w:val="FF0000"/>
+          <w:sz w:val="22"/>
+          <w:szCs w:val="22"/>
+        </w:rPr>
+      </w:pPr>
+      <w:r>
+        <w:rPr>
+          <w:rFonts w:ascii="Calibri" w:hAnsi="Calibri" w:eastAsia="Calibri" w:cs="Calibri"/>
+          <w:b w:val="1"/>
+          <w:bCs w:val="1"/>
+          <w:color w:val="FF0000"/>
           <w:sz w:val="22"/>
           <w:szCs w:val="22"/>
           <w:lang w:val="en-US"/>
@@ -2635,6 +2662,9 @@
       <w:r>
         <w:rPr>
           <w:rFonts w:ascii="Calibri" w:hAnsi="Calibri" w:eastAsia="Calibri" w:cs="Calibri"/>
+          <w:b w:val="1"/>
+          <w:bCs w:val="1"/>
+          <w:color w:val="FF0000"/>
           <w:sz w:val="22"/>
           <w:szCs w:val="22"/>
           <w:lang w:val="en-US"/>
@@ -3413,15 +3443,47 @@
     </w:p>
     <w:p w14:noSpellErr="1">
       <w:pPr>
-        <w:pStyle w:val="Normal"/>
-        <w:ind w:left="-225"/>
-        <w:rPr>
-          <w:rFonts w:ascii="Calibri" w:hAnsi="Calibri" w:eastAsia="Calibri" w:cs="Calibri"/>
-          <w:sz w:val="22"/>
-          <w:szCs w:val="22"/>
-          <w:lang w:val="en-US"/>
-        </w:rPr>
-      </w:pPr>
+        <w:ind w:left="-225"/>
+        <w:jc w:val="center"/>
+        <w:rPr>
+          <w:rFonts w:ascii="Calibri" w:hAnsi="Calibri" w:eastAsia="Calibri" w:cs="Calibri"/>
+          <w:sz w:val="22"/>
+          <w:szCs w:val="22"/>
+          <w:lang w:val="en-US"/>
+        </w:rPr>
+      </w:pPr>
+      <w:r>
+        <w:rPr>
+          <w:rFonts w:ascii="Calibri" w:hAnsi="Calibri" w:eastAsia="Calibri" w:cs="Calibri"/>
+          <w:color w:val="00B050"/>
+          <w:sz w:val="22"/>
+          <w:szCs w:val="22"/>
+          <w:lang w:val="en-US"/>
+        </w:rPr>
+        <w:t>Co</w:t>
+      </w:r>
+      <w:r>
+        <w:rPr>
+          <w:rFonts w:ascii="Calibri" w:hAnsi="Calibri" w:eastAsia="Calibri" w:cs="Calibri"/>
+          <w:color w:val="00B050"/>
+          <w:sz w:val="22"/>
+          <w:szCs w:val="22"/>
+          <w:lang w:val="en-US"/>
+        </w:rPr>
+        <w:t>rrect</w:t>
+      </w:r>
+      <w:r>
+        <w:br/>
+      </w:r>
+      <w:r>
+        <w:rPr>
+          <w:rFonts w:ascii="Calibri" w:hAnsi="Calibri" w:eastAsia="Calibri" w:cs="Calibri"/>
+          <w:color w:val="00B050"/>
+          <w:sz w:val="22"/>
+          <w:szCs w:val="22"/>
+        </w:rPr>
+        <w:t>1 / 1 points</w:t>
+      </w:r>
     </w:p>
     <w:p w14:noSpellErr="1">
       <w:pPr>
@@ -3513,15 +3575,19 @@
         <w:ind w:leftChars="0"/>
         <w:rPr>
           <w:rFonts w:ascii="Calibri" w:hAnsi="Calibri" w:eastAsia="Calibri" w:cs="Calibri" w:asciiTheme="minorAscii" w:hAnsiTheme="minorAscii" w:eastAsiaTheme="minorAscii" w:cstheme="minorAscii"/>
-          <w:color w:val="333333"/>
-          <w:sz w:val="22"/>
-          <w:szCs w:val="22"/>
-        </w:rPr>
-      </w:pPr>
-      <w:r>
-        <w:rPr>
-          <w:rFonts w:ascii="Calibri" w:hAnsi="Calibri" w:eastAsia="Calibri" w:cs="Calibri"/>
-          <w:color w:val="333333"/>
+          <w:b w:val="1"/>
+          <w:bCs w:val="1"/>
+          <w:color w:val="00B050"/>
+          <w:sz w:val="22"/>
+          <w:szCs w:val="22"/>
+        </w:rPr>
+      </w:pPr>
+      <w:r>
+        <w:rPr>
+          <w:rFonts w:ascii="Calibri" w:hAnsi="Calibri" w:eastAsia="Calibri" w:cs="Calibri"/>
+          <w:b w:val="1"/>
+          <w:bCs w:val="1"/>
+          <w:color w:val="00B050"/>
           <w:sz w:val="22"/>
           <w:szCs w:val="22"/>
         </w:rPr>
@@ -3538,19 +3604,19 @@
         <w:ind w:leftChars="0"/>
         <w:rPr>
           <w:rFonts w:ascii="Calibri" w:hAnsi="Calibri" w:eastAsia="Calibri" w:cs="Calibri" w:asciiTheme="minorAscii" w:hAnsiTheme="minorAscii" w:eastAsiaTheme="minorAscii" w:cstheme="minorAscii"/>
-          <w:b w:val="1"/>
-          <w:bCs w:val="1"/>
-          <w:color w:val="FF0000"/>
-          <w:sz w:val="22"/>
-          <w:szCs w:val="22"/>
-        </w:rPr>
-      </w:pPr>
-      <w:r>
-        <w:rPr>
-          <w:rFonts w:ascii="Calibri" w:hAnsi="Calibri" w:eastAsia="Calibri" w:cs="Calibri"/>
-          <w:b w:val="1"/>
-          <w:bCs w:val="1"/>
-          <w:color w:val="FF0000"/>
+          <w:b w:val="0"/>
+          <w:bCs w:val="0"/>
+          <w:color w:val="000000" w:themeColor="text1" w:themeTint="FF" w:themeShade="FF"/>
+          <w:sz w:val="22"/>
+          <w:szCs w:val="22"/>
+        </w:rPr>
+      </w:pPr>
+      <w:r>
+        <w:rPr>
+          <w:rFonts w:ascii="Calibri" w:hAnsi="Calibri" w:eastAsia="Calibri" w:cs="Calibri"/>
+          <w:b w:val="0"/>
+          <w:bCs w:val="0"/>
+          <w:color w:val="auto"/>
           <w:sz w:val="22"/>
           <w:szCs w:val="22"/>
         </w:rPr>
@@ -4109,17 +4175,49 @@
         </w:rPr>
       </w:pPr>
     </w:p>
-    <w:p>
-      <w:pPr>
-        <w:pStyle w:val="Normal"/>
-        <w:ind w:left="-225"/>
-        <w:rPr>
-          <w:rFonts w:ascii="Calibri" w:hAnsi="Calibri" w:eastAsia="Calibri" w:cs="Calibri"/>
-          <w:sz w:val="22"/>
-          <w:szCs w:val="22"/>
-          <w:lang w:val="en-US"/>
-        </w:rPr>
-      </w:pPr>
+    <w:p w14:noSpellErr="1">
+      <w:pPr>
+        <w:ind w:left="-225"/>
+        <w:jc w:val="center"/>
+        <w:rPr>
+          <w:rFonts w:ascii="Calibri" w:hAnsi="Calibri" w:eastAsia="Calibri" w:cs="Calibri"/>
+          <w:sz w:val="22"/>
+          <w:szCs w:val="22"/>
+          <w:lang w:val="en-US"/>
+        </w:rPr>
+      </w:pPr>
+      <w:r>
+        <w:rPr>
+          <w:rFonts w:ascii="Calibri" w:hAnsi="Calibri" w:eastAsia="Calibri" w:cs="Calibri"/>
+          <w:color w:val="00B050"/>
+          <w:sz w:val="22"/>
+          <w:szCs w:val="22"/>
+          <w:lang w:val="en-US"/>
+        </w:rPr>
+        <w:t>Co</w:t>
+      </w:r>
+      <w:r>
+        <w:rPr>
+          <w:rFonts w:ascii="Calibri" w:hAnsi="Calibri" w:eastAsia="Calibri" w:cs="Calibri"/>
+          <w:color w:val="00B050"/>
+          <w:sz w:val="22"/>
+          <w:szCs w:val="22"/>
+          <w:lang w:val="en-US"/>
+        </w:rPr>
+        <w:t>rrect</w:t>
+      </w:r>
+      <w:r>
+        <w:br/>
+      </w:r>
+      <w:r>
+        <w:rPr>
+          <w:rFonts w:ascii="Calibri" w:hAnsi="Calibri" w:eastAsia="Calibri" w:cs="Calibri"/>
+          <w:color w:val="00B050"/>
+          <w:sz w:val="22"/>
+          <w:szCs w:val="22"/>
+        </w:rPr>
+        <w:t>1 / 1 points</w:t>
+      </w:r>
     </w:p>
     <w:p w14:noSpellErr="1">
       <w:pPr>
@@ -4186,15 +4284,19 @@
         <w:ind w:leftChars="0"/>
         <w:rPr>
           <w:rFonts w:ascii="Calibri" w:hAnsi="Calibri" w:eastAsia="Calibri" w:cs="Calibri" w:asciiTheme="minorAscii" w:hAnsiTheme="minorAscii" w:eastAsiaTheme="minorAscii" w:cstheme="minorAscii"/>
-          <w:color w:val="333333"/>
-          <w:sz w:val="22"/>
-          <w:szCs w:val="22"/>
-        </w:rPr>
-      </w:pPr>
-      <w:r>
-        <w:rPr>
-          <w:rFonts w:ascii="Calibri" w:hAnsi="Calibri" w:eastAsia="Calibri" w:cs="Calibri"/>
-          <w:color w:val="333333"/>
+          <w:b w:val="1"/>
+          <w:bCs w:val="1"/>
+          <w:color w:val="00B050"/>
+          <w:sz w:val="22"/>
+          <w:szCs w:val="22"/>
+        </w:rPr>
+      </w:pPr>
+      <w:r>
+        <w:rPr>
+          <w:rFonts w:ascii="Calibri" w:hAnsi="Calibri" w:eastAsia="Calibri" w:cs="Calibri"/>
+          <w:b w:val="1"/>
+          <w:bCs w:val="1"/>
+          <w:color w:val="00B050"/>
           <w:sz w:val="22"/>
           <w:szCs w:val="22"/>
         </w:rPr>
@@ -4236,9 +4338,199 @@
         <w:ind w:leftChars="0"/>
         <w:rPr>
           <w:rFonts w:ascii="Calibri" w:hAnsi="Calibri" w:eastAsia="Calibri" w:cs="Calibri" w:asciiTheme="minorAscii" w:hAnsiTheme="minorAscii" w:eastAsiaTheme="minorAscii" w:cstheme="minorAscii"/>
+          <w:b w:val="0"/>
+          <w:bCs w:val="0"/>
+          <w:color w:val="000000" w:themeColor="text1" w:themeTint="FF" w:themeShade="FF"/>
+          <w:sz w:val="22"/>
+          <w:szCs w:val="22"/>
+        </w:rPr>
+      </w:pPr>
+      <w:r>
+        <w:rPr>
+          <w:rFonts w:ascii="Calibri" w:hAnsi="Calibri" w:eastAsia="Calibri" w:cs="Calibri"/>
+          <w:b w:val="0"/>
+          <w:bCs w:val="0"/>
+          <w:color w:val="auto"/>
+          <w:sz w:val="22"/>
+          <w:szCs w:val="22"/>
+        </w:rPr>
+        <w:t>Backward looking</w:t>
+      </w:r>
+    </w:p>
+    <w:p>
+      <w:pPr>
+        <w:pStyle w:val="Normal"/>
+        <w:ind w:left="-225"/>
+        <w:rPr>
+          <w:rFonts w:ascii="Calibri" w:hAnsi="Calibri" w:eastAsia="Calibri" w:cs="Calibri"/>
+          <w:sz w:val="22"/>
+          <w:szCs w:val="22"/>
+          <w:lang w:val="en-US"/>
+        </w:rPr>
+      </w:pPr>
+    </w:p>
+    <w:p w14:noSpellErr="1">
+      <w:pPr>
+        <w:ind w:left="-225"/>
+        <w:jc w:val="center"/>
+        <w:rPr>
+          <w:rFonts w:ascii="Calibri" w:hAnsi="Calibri" w:eastAsia="Calibri" w:cs="Calibri"/>
+          <w:sz w:val="22"/>
+          <w:szCs w:val="22"/>
+          <w:lang w:val="en-US"/>
+        </w:rPr>
+      </w:pPr>
+      <w:r>
+        <w:rPr>
+          <w:rFonts w:ascii="Calibri" w:hAnsi="Calibri" w:eastAsia="Calibri" w:cs="Calibri"/>
+          <w:color w:val="00B050"/>
+          <w:sz w:val="22"/>
+          <w:szCs w:val="22"/>
+          <w:lang w:val="en-US"/>
+        </w:rPr>
+        <w:t>Co</w:t>
+      </w:r>
+      <w:r>
+        <w:rPr>
+          <w:rFonts w:ascii="Calibri" w:hAnsi="Calibri" w:eastAsia="Calibri" w:cs="Calibri"/>
+          <w:color w:val="00B050"/>
+          <w:sz w:val="22"/>
+          <w:szCs w:val="22"/>
+          <w:lang w:val="en-US"/>
+        </w:rPr>
+        <w:t>rrect</w:t>
+      </w:r>
+      <w:r>
+        <w:br/>
+      </w:r>
+      <w:r>
+        <w:rPr>
+          <w:rFonts w:ascii="Calibri" w:hAnsi="Calibri" w:eastAsia="Calibri" w:cs="Calibri"/>
+          <w:color w:val="00B050"/>
+          <w:sz w:val="22"/>
+          <w:szCs w:val="22"/>
+        </w:rPr>
+        <w:t>1 / 1 points</w:t>
+      </w:r>
+    </w:p>
+    <w:p w14:noSpellErr="1">
+      <w:pPr>
+        <w:pStyle w:val="Normal"/>
+        <w:ind w:left="-225"/>
+        <w:rPr>
+          <w:rFonts w:ascii="Calibri" w:hAnsi="Calibri" w:eastAsia="Calibri" w:cs="Calibri"/>
+          <w:sz w:val="22"/>
+          <w:szCs w:val="22"/>
+          <w:lang w:val="en-US"/>
+        </w:rPr>
+      </w:pPr>
+      <w:r>
+        <w:rPr>
+          <w:rFonts w:ascii="Calibri" w:hAnsi="Calibri" w:eastAsia="Calibri" w:cs="Calibri"/>
+          <w:sz w:val="22"/>
+          <w:szCs w:val="22"/>
+          <w:lang w:val="en-US"/>
+        </w:rPr>
+        <w:t xml:space="preserve">18. </w:t>
+      </w:r>
+      <w:r>
+        <w:rPr>
+          <w:rFonts w:ascii="Calibri" w:hAnsi="Calibri" w:eastAsia="Calibri" w:cs="Calibri"/>
+          <w:color w:val="333333"/>
+          <w:sz w:val="22"/>
+          <w:szCs w:val="22"/>
+        </w:rPr>
+        <w:t>Which of the following are perspectives within the traditional Balanced Scorecard?</w:t>
+      </w:r>
+    </w:p>
+    <w:p w14:noSpellErr="1">
+      <w:pPr>
+        <w:pStyle w:val="ListParagraph"/>
+        <w:numPr>
+          <w:ilvl w:val="0"/>
+          <w:numId w:val="20"/>
+        </w:numPr>
+        <w:ind w:leftChars="0"/>
+        <w:rPr>
+          <w:rFonts w:ascii="Calibri" w:hAnsi="Calibri" w:eastAsia="Calibri" w:cs="Calibri" w:asciiTheme="minorAscii" w:hAnsiTheme="minorAscii" w:eastAsiaTheme="minorAscii" w:cstheme="minorAscii"/>
+          <w:color w:val="333333"/>
+          <w:sz w:val="22"/>
+          <w:szCs w:val="22"/>
+        </w:rPr>
+      </w:pPr>
+      <w:r>
+        <w:rPr>
+          <w:rFonts w:ascii="Calibri" w:hAnsi="Calibri" w:eastAsia="Calibri" w:cs="Calibri"/>
+          <w:color w:val="333333"/>
+          <w:sz w:val="22"/>
+          <w:szCs w:val="22"/>
+        </w:rPr>
+        <w:t>Financial</w:t>
+      </w:r>
+    </w:p>
+    <w:p w14:noSpellErr="1">
+      <w:pPr>
+        <w:pStyle w:val="ListParagraph"/>
+        <w:numPr>
+          <w:ilvl w:val="0"/>
+          <w:numId w:val="20"/>
+        </w:numPr>
+        <w:ind w:leftChars="0"/>
+        <w:rPr>
+          <w:rFonts w:ascii="Calibri" w:hAnsi="Calibri" w:eastAsia="Calibri" w:cs="Calibri" w:asciiTheme="minorAscii" w:hAnsiTheme="minorAscii" w:eastAsiaTheme="minorAscii" w:cstheme="minorAscii"/>
+          <w:color w:val="333333"/>
+          <w:sz w:val="22"/>
+          <w:szCs w:val="22"/>
+        </w:rPr>
+      </w:pPr>
+      <w:r>
+        <w:rPr>
+          <w:rFonts w:ascii="Calibri" w:hAnsi="Calibri" w:eastAsia="Calibri" w:cs="Calibri"/>
+          <w:color w:val="333333"/>
+          <w:sz w:val="22"/>
+          <w:szCs w:val="22"/>
+        </w:rPr>
+        <w:t>Customer</w:t>
+      </w:r>
+    </w:p>
+    <w:p w14:noSpellErr="1">
+      <w:pPr>
+        <w:pStyle w:val="ListParagraph"/>
+        <w:numPr>
+          <w:ilvl w:val="0"/>
+          <w:numId w:val="20"/>
+        </w:numPr>
+        <w:ind w:leftChars="0"/>
+        <w:rPr>
+          <w:rFonts w:ascii="Calibri" w:hAnsi="Calibri" w:eastAsia="Calibri" w:cs="Calibri" w:asciiTheme="minorAscii" w:hAnsiTheme="minorAscii" w:eastAsiaTheme="minorAscii" w:cstheme="minorAscii"/>
+          <w:color w:val="333333"/>
+          <w:sz w:val="22"/>
+          <w:szCs w:val="22"/>
+        </w:rPr>
+      </w:pPr>
+      <w:r>
+        <w:rPr>
+          <w:rFonts w:ascii="Calibri" w:hAnsi="Calibri" w:eastAsia="Calibri" w:cs="Calibri"/>
+          <w:color w:val="333333"/>
+          <w:sz w:val="22"/>
+          <w:szCs w:val="22"/>
+        </w:rPr>
+        <w:t>Internal</w:t>
+      </w:r>
+    </w:p>
+    <w:p w14:noSpellErr="1">
+      <w:pPr>
+        <w:pStyle w:val="ListParagraph"/>
+        <w:numPr>
+          <w:ilvl w:val="0"/>
+          <w:numId w:val="20"/>
+        </w:numPr>
+        <w:ind w:leftChars="0"/>
+        <w:rPr>
+          <w:rFonts w:ascii="Calibri" w:hAnsi="Calibri" w:eastAsia="Calibri" w:cs="Calibri" w:asciiTheme="minorAscii" w:hAnsiTheme="minorAscii" w:eastAsiaTheme="minorAscii" w:cstheme="minorAscii"/>
           <w:b w:val="1"/>
           <w:bCs w:val="1"/>
-          <w:color w:val="FF0000"/>
+          <w:color w:val="00B050"/>
           <w:sz w:val="22"/>
           <w:szCs w:val="22"/>
         </w:rPr>
@@ -4248,11 +4540,212 @@
           <w:rFonts w:ascii="Calibri" w:hAnsi="Calibri" w:eastAsia="Calibri" w:cs="Calibri"/>
           <w:b w:val="1"/>
           <w:bCs w:val="1"/>
-          <w:color w:val="FF0000"/>
-          <w:sz w:val="22"/>
-          <w:szCs w:val="22"/>
-        </w:rPr>
-        <w:t>Backward looking</w:t>
+          <w:color w:val="00B050"/>
+          <w:sz w:val="22"/>
+          <w:szCs w:val="22"/>
+        </w:rPr>
+        <w:t>All of the above</w:t>
+      </w:r>
+    </w:p>
+    <w:p w14:noSpellErr="1">
+      <w:pPr>
+        <w:pStyle w:val="ListParagraph"/>
+        <w:numPr>
+          <w:ilvl w:val="0"/>
+          <w:numId w:val="20"/>
+        </w:numPr>
+        <w:ind w:leftChars="0"/>
+        <w:rPr>
+          <w:rFonts w:ascii="Calibri" w:hAnsi="Calibri" w:eastAsia="Calibri" w:cs="Calibri" w:asciiTheme="minorAscii" w:hAnsiTheme="minorAscii" w:eastAsiaTheme="minorAscii" w:cstheme="minorAscii"/>
+          <w:color w:val="333333"/>
+          <w:sz w:val="22"/>
+          <w:szCs w:val="22"/>
+        </w:rPr>
+      </w:pPr>
+      <w:r>
+        <w:rPr>
+          <w:rFonts w:ascii="Calibri" w:hAnsi="Calibri" w:eastAsia="Calibri" w:cs="Calibri"/>
+          <w:color w:val="333333"/>
+          <w:sz w:val="22"/>
+          <w:szCs w:val="22"/>
+        </w:rPr>
+        <w:t>None of the above</w:t>
+      </w:r>
+    </w:p>
+    <w:p w14:noSpellErr="1">
+      <w:pPr>
+        <w:pStyle w:val="Normal"/>
+        <w:ind w:left="-225"/>
+        <w:rPr>
+          <w:rFonts w:ascii="Calibri" w:hAnsi="Calibri" w:eastAsia="Calibri" w:cs="Calibri"/>
+          <w:sz w:val="22"/>
+          <w:szCs w:val="22"/>
+          <w:lang w:val="en-US"/>
+        </w:rPr>
+      </w:pPr>
+    </w:p>
+    <w:p w14:noSpellErr="1">
+      <w:pPr>
+        <w:ind w:left="-225"/>
+        <w:jc w:val="center"/>
+        <w:rPr>
+          <w:rFonts w:ascii="Calibri" w:hAnsi="Calibri" w:eastAsia="Calibri" w:cs="Calibri"/>
+          <w:sz w:val="22"/>
+          <w:szCs w:val="22"/>
+          <w:lang w:val="en-US"/>
+        </w:rPr>
+      </w:pPr>
+      <w:r>
+        <w:rPr>
+          <w:rFonts w:ascii="Calibri" w:hAnsi="Calibri" w:eastAsia="Calibri" w:cs="Calibri"/>
+          <w:color w:val="00B050"/>
+          <w:sz w:val="22"/>
+          <w:szCs w:val="22"/>
+          <w:lang w:val="en-US"/>
+        </w:rPr>
+        <w:t>Co</w:t>
+      </w:r>
+      <w:r>
+        <w:rPr>
+          <w:rFonts w:ascii="Calibri" w:hAnsi="Calibri" w:eastAsia="Calibri" w:cs="Calibri"/>
+          <w:color w:val="00B050"/>
+          <w:sz w:val="22"/>
+          <w:szCs w:val="22"/>
+          <w:lang w:val="en-US"/>
+        </w:rPr>
+        <w:t>rrect</w:t>
+      </w:r>
+      <w:r>
+        <w:br/>
+      </w:r>
+      <w:r>
+        <w:rPr>
+          <w:rFonts w:ascii="Calibri" w:hAnsi="Calibri" w:eastAsia="Calibri" w:cs="Calibri"/>
+          <w:color w:val="00B050"/>
+          <w:sz w:val="22"/>
+          <w:szCs w:val="22"/>
+        </w:rPr>
+        <w:t>1 / 1 points</w:t>
+      </w:r>
+    </w:p>
+    <w:p w14:noSpellErr="1">
+      <w:pPr>
+        <w:pStyle w:val="Normal"/>
+        <w:ind w:left="-225"/>
+        <w:rPr>
+          <w:rFonts w:ascii="Calibri" w:hAnsi="Calibri" w:eastAsia="Calibri" w:cs="Calibri"/>
+          <w:sz w:val="22"/>
+          <w:szCs w:val="22"/>
+          <w:lang w:val="en-US"/>
+        </w:rPr>
+      </w:pPr>
+      <w:r>
+        <w:rPr>
+          <w:rFonts w:ascii="Calibri" w:hAnsi="Calibri" w:eastAsia="Calibri" w:cs="Calibri"/>
+          <w:sz w:val="22"/>
+          <w:szCs w:val="22"/>
+          <w:lang w:val="en-US"/>
+        </w:rPr>
+        <w:t xml:space="preserve">19. </w:t>
+      </w:r>
+      <w:r>
+        <w:rPr>
+          <w:rFonts w:ascii="Calibri" w:hAnsi="Calibri" w:eastAsia="Calibri" w:cs="Calibri"/>
+          <w:color w:val="333333"/>
+          <w:sz w:val="22"/>
+          <w:szCs w:val="22"/>
+        </w:rPr>
+        <w:t>Which of the following performance measurement issue best reflects the following scenario:</w:t>
+      </w:r>
+    </w:p>
+    <w:p w14:noSpellErr="1">
+      <w:r>
+        <w:rPr>
+          <w:rFonts w:ascii="Calibri" w:hAnsi="Calibri" w:eastAsia="Calibri" w:cs="Calibri"/>
+          <w:color w:val="333333"/>
+          <w:sz w:val="22"/>
+          <w:szCs w:val="22"/>
+        </w:rPr>
+        <w:t>A sales manager feels that her commission-compensation plan is unfair because of the tough economic times in her city.</w:t>
+      </w:r>
+    </w:p>
+    <w:p w14:noSpellErr="1">
+      <w:pPr>
+        <w:pStyle w:val="ListParagraph"/>
+        <w:numPr>
+          <w:ilvl w:val="0"/>
+          <w:numId w:val="21"/>
+        </w:numPr>
+        <w:ind w:leftChars="0"/>
+        <w:rPr>
+          <w:rFonts w:ascii="Calibri" w:hAnsi="Calibri" w:eastAsia="Calibri" w:cs="Calibri" w:asciiTheme="minorAscii" w:hAnsiTheme="minorAscii" w:eastAsiaTheme="minorAscii" w:cstheme="minorAscii"/>
+          <w:b w:val="1"/>
+          <w:bCs w:val="1"/>
+          <w:color w:val="00B050"/>
+          <w:sz w:val="22"/>
+          <w:szCs w:val="22"/>
+        </w:rPr>
+      </w:pPr>
+      <w:r>
+        <w:rPr>
+          <w:rFonts w:ascii="Calibri" w:hAnsi="Calibri" w:eastAsia="Calibri" w:cs="Calibri"/>
+          <w:b w:val="1"/>
+          <w:bCs w:val="1"/>
+          <w:color w:val="00B050"/>
+          <w:sz w:val="22"/>
+          <w:szCs w:val="22"/>
+        </w:rPr>
+        <w:t>Controllability</w:t>
+      </w:r>
+    </w:p>
+    <w:p w14:noSpellErr="1">
+      <w:pPr>
+        <w:pStyle w:val="ListParagraph"/>
+        <w:numPr>
+          <w:ilvl w:val="0"/>
+          <w:numId w:val="21"/>
+        </w:numPr>
+        <w:ind w:leftChars="0"/>
+        <w:rPr>
+          <w:rFonts w:ascii="Calibri" w:hAnsi="Calibri" w:eastAsia="Calibri" w:cs="Calibri" w:asciiTheme="minorAscii" w:hAnsiTheme="minorAscii" w:eastAsiaTheme="minorAscii" w:cstheme="minorAscii"/>
+          <w:color w:val="333333"/>
+          <w:sz w:val="22"/>
+          <w:szCs w:val="22"/>
+        </w:rPr>
+      </w:pPr>
+      <w:r>
+        <w:rPr>
+          <w:rFonts w:ascii="Calibri" w:hAnsi="Calibri" w:eastAsia="Calibri" w:cs="Calibri"/>
+          <w:color w:val="333333"/>
+          <w:sz w:val="22"/>
+          <w:szCs w:val="22"/>
+        </w:rPr>
+        <w:t>Alignment</w:t>
+      </w:r>
+    </w:p>
+    <w:p w14:noSpellErr="1">
+      <w:pPr>
+        <w:pStyle w:val="ListParagraph"/>
+        <w:numPr>
+          <w:ilvl w:val="0"/>
+          <w:numId w:val="21"/>
+        </w:numPr>
+        <w:ind w:leftChars="0"/>
+        <w:rPr>
+          <w:rFonts w:ascii="Calibri" w:hAnsi="Calibri" w:eastAsia="Calibri" w:cs="Calibri" w:asciiTheme="minorAscii" w:hAnsiTheme="minorAscii" w:eastAsiaTheme="minorAscii" w:cstheme="minorAscii"/>
+          <w:color w:val="333333"/>
+          <w:sz w:val="22"/>
+          <w:szCs w:val="22"/>
+        </w:rPr>
+      </w:pPr>
+      <w:r>
+        <w:rPr>
+          <w:rFonts w:ascii="Calibri" w:hAnsi="Calibri" w:eastAsia="Calibri" w:cs="Calibri"/>
+          <w:color w:val="333333"/>
+          <w:sz w:val="22"/>
+          <w:szCs w:val="22"/>
+        </w:rPr>
+        <w:t>Interdependence</w:t>
       </w:r>
     </w:p>
     <w:p>
@@ -4297,8 +4790,92 @@
           <w:szCs w:val="22"/>
           <w:lang w:val="en-US"/>
         </w:rPr>
-        <w:t xml:space="preserve">18. </w:t>
-      </w:r>
+        <w:t xml:space="preserve">20. </w:t>
+      </w:r>
+    </w:p>
+    <w:p>
+      <w:pPr>
+        <w:pStyle w:val="Normal"/>
+        <w:ind w:left="-225"/>
+        <w:rPr>
+          <w:rFonts w:ascii="Calibri" w:hAnsi="Calibri" w:eastAsia="Calibri" w:cs="Calibri"/>
+          <w:sz w:val="22"/>
+          <w:szCs w:val="22"/>
+          <w:lang w:val="en-US"/>
+        </w:rPr>
+      </w:pPr>
+    </w:p>
+    <w:p>
+      <w:pPr>
+        <w:pStyle w:val="Normal"/>
+        <w:ind w:left="-225"/>
+        <w:rPr>
+          <w:rFonts w:ascii="Calibri" w:hAnsi="Calibri" w:eastAsia="Calibri" w:cs="Calibri"/>
+          <w:sz w:val="22"/>
+          <w:szCs w:val="22"/>
+          <w:lang w:val="en-US"/>
+        </w:rPr>
+      </w:pPr>
+    </w:p>
+    <w:p>
+      <w:pPr>
+        <w:pStyle w:val="Normal"/>
+        <w:ind w:left="-225"/>
+        <w:rPr>
+          <w:rFonts w:ascii="Calibri" w:hAnsi="Calibri" w:eastAsia="Calibri" w:cs="Calibri"/>
+          <w:sz w:val="22"/>
+          <w:szCs w:val="22"/>
+          <w:lang w:val="en-US"/>
+        </w:rPr>
+      </w:pPr>
+    </w:p>
+    <w:p>
+      <w:pPr>
+        <w:pStyle w:val="Normal"/>
+        <w:ind w:left="-225"/>
+        <w:rPr>
+          <w:rFonts w:ascii="Calibri" w:hAnsi="Calibri" w:eastAsia="Calibri" w:cs="Calibri"/>
+          <w:sz w:val="22"/>
+          <w:szCs w:val="22"/>
+          <w:lang w:val="en-US"/>
+        </w:rPr>
+      </w:pPr>
+    </w:p>
+    <w:p>
+      <w:pPr>
+        <w:pStyle w:val="Normal"/>
+        <w:ind w:left="-225"/>
+        <w:rPr>
+          <w:rFonts w:ascii="Calibri" w:hAnsi="Calibri" w:eastAsia="Calibri" w:cs="Calibri"/>
+          <w:sz w:val="22"/>
+          <w:szCs w:val="22"/>
+          <w:lang w:val="en-US"/>
+        </w:rPr>
+      </w:pPr>
+    </w:p>
+    <w:p w14:noSpellErr="1">
+      <w:pPr>
+        <w:pStyle w:val="Normal"/>
+        <w:ind w:left="-225"/>
+        <w:rPr>
+          <w:rFonts w:ascii="Calibri" w:hAnsi="Calibri" w:eastAsia="Calibri" w:cs="Calibri"/>
+          <w:sz w:val="22"/>
+          <w:szCs w:val="22"/>
+          <w:lang w:val="en-US"/>
+        </w:rPr>
+      </w:pPr>
+    </w:p>
+    <w:p w14:noSpellErr="1">
+      <w:pPr>
+        <w:pStyle w:val="Normal"/>
+        <w:ind w:left="-225"/>
+        <w:rPr>
+          <w:rFonts w:ascii="Calibri" w:hAnsi="Calibri" w:eastAsia="Calibri" w:cs="Calibri"/>
+          <w:sz w:val="22"/>
+          <w:szCs w:val="22"/>
+          <w:lang w:val="en-US"/>
+        </w:rPr>
+      </w:pPr>
     </w:p>
     <w:p w14:noSpellErr="1">
       <w:pPr>
@@ -4456,6 +5033,174 @@
 
 <file path=word/numbering.xml><?xml version="1.0" encoding="utf-8"?>
 <w:numbering xmlns:w="http://schemas.openxmlformats.org/wordprocessingml/2006/main">
+  <w:abstractNum xmlns:w="http://schemas.openxmlformats.org/wordprocessingml/2006/main" w:abstractNumId="21">
+    <w:multiLevelType xmlns:w="http://schemas.openxmlformats.org/wordprocessingml/2006/main" w:val="hybridMultilevel"/>
+    <w:lvl xmlns:w="http://schemas.openxmlformats.org/wordprocessingml/2006/main" w:ilvl="0">
+      <w:start w:val="1"/>
+      <w:numFmt w:val="upperLetter"/>
+      <w:lvlText w:val="%1."/>
+      <w:lvlJc w:val="left"/>
+      <w:pPr>
+        <w:ind w:left="420" w:hanging="420"/>
+      </w:pPr>
+    </w:lvl>
+    <w:lvl xmlns:w="http://schemas.openxmlformats.org/wordprocessingml/2006/main" w:ilvl="1">
+      <w:start w:val="1"/>
+      <w:numFmt w:val="lowerLetter"/>
+      <w:lvlText w:val="%2."/>
+      <w:lvlJc w:val="left"/>
+      <w:pPr>
+        <w:ind w:left="840" w:hanging="420"/>
+      </w:pPr>
+    </w:lvl>
+    <w:lvl xmlns:w="http://schemas.openxmlformats.org/wordprocessingml/2006/main" w:ilvl="2">
+      <w:start w:val="1"/>
+      <w:numFmt w:val="lowerRoman"/>
+      <w:lvlText w:val="%3."/>
+      <w:lvlJc w:val="left"/>
+      <w:pPr>
+        <w:ind w:left="1260" w:hanging="420"/>
+      </w:pPr>
+    </w:lvl>
+    <w:lvl xmlns:w="http://schemas.openxmlformats.org/wordprocessingml/2006/main" w:ilvl="3">
+      <w:start w:val="1"/>
+      <w:numFmt w:val="decimal"/>
+      <w:lvlText w:val="%4."/>
+      <w:lvlJc w:val="left"/>
+      <w:pPr>
+        <w:ind w:left="1680" w:hanging="420"/>
+      </w:pPr>
+    </w:lvl>
+    <w:lvl xmlns:w="http://schemas.openxmlformats.org/wordprocessingml/2006/main" w:ilvl="4">
+      <w:start w:val="1"/>
+      <w:numFmt w:val="lowerLetter"/>
+      <w:lvlText w:val="%5."/>
+      <w:lvlJc w:val="left"/>
+      <w:pPr>
+        <w:ind w:left="2100" w:hanging="420"/>
+      </w:pPr>
+    </w:lvl>
+    <w:lvl xmlns:w="http://schemas.openxmlformats.org/wordprocessingml/2006/main" w:ilvl="5">
+      <w:start w:val="1"/>
+      <w:numFmt w:val="lowerRoman"/>
+      <w:lvlText w:val="%6."/>
+      <w:lvlJc w:val="left"/>
+      <w:pPr>
+        <w:ind w:left="2520" w:hanging="420"/>
+      </w:pPr>
+    </w:lvl>
+    <w:lvl xmlns:w="http://schemas.openxmlformats.org/wordprocessingml/2006/main" w:ilvl="6">
+      <w:start w:val="1"/>
+      <w:numFmt w:val="decimal"/>
+      <w:lvlText w:val="%7."/>
+      <w:lvlJc w:val="left"/>
+      <w:pPr>
+        <w:ind w:left="2940" w:hanging="420"/>
+      </w:pPr>
+    </w:lvl>
+    <w:lvl xmlns:w="http://schemas.openxmlformats.org/wordprocessingml/2006/main" w:ilvl="7">
+      <w:start w:val="1"/>
+      <w:numFmt w:val="lowerLetter"/>
+      <w:lvlText w:val="%8."/>
+      <w:lvlJc w:val="left"/>
+      <w:pPr>
+        <w:ind w:left="3360" w:hanging="420"/>
+      </w:pPr>
+    </w:lvl>
+    <w:lvl xmlns:w="http://schemas.openxmlformats.org/wordprocessingml/2006/main" w:ilvl="8">
+      <w:start w:val="1"/>
+      <w:numFmt w:val="lowerRoman"/>
+      <w:lvlText w:val="%9."/>
+      <w:lvlJc w:val="left"/>
+      <w:pPr>
+        <w:ind w:left="3780" w:hanging="420"/>
+      </w:pPr>
+    </w:lvl>
+  </w:abstractNum>
+  <w:abstractNum xmlns:w="http://schemas.openxmlformats.org/wordprocessingml/2006/main" w:abstractNumId="20">
+    <w:multiLevelType xmlns:w="http://schemas.openxmlformats.org/wordprocessingml/2006/main" w:val="hybridMultilevel"/>
+    <w:lvl xmlns:w="http://schemas.openxmlformats.org/wordprocessingml/2006/main" w:ilvl="0">
+      <w:start w:val="1"/>
+      <w:numFmt w:val="upperLetter"/>
+      <w:lvlText w:val="%1."/>
+      <w:lvlJc w:val="left"/>
+      <w:pPr>
+        <w:ind w:left="420" w:hanging="420"/>
+      </w:pPr>
+    </w:lvl>
+    <w:lvl xmlns:w="http://schemas.openxmlformats.org/wordprocessingml/2006/main" w:ilvl="1">
+      <w:start w:val="1"/>
+      <w:numFmt w:val="lowerLetter"/>
+      <w:lvlText w:val="%2."/>
+      <w:lvlJc w:val="left"/>
+      <w:pPr>
+        <w:ind w:left="840" w:hanging="420"/>
+      </w:pPr>
+    </w:lvl>
+    <w:lvl xmlns:w="http://schemas.openxmlformats.org/wordprocessingml/2006/main" w:ilvl="2">
+      <w:start w:val="1"/>
+      <w:numFmt w:val="lowerRoman"/>
+      <w:lvlText w:val="%3."/>
+      <w:lvlJc w:val="left"/>
+      <w:pPr>
+        <w:ind w:left="1260" w:hanging="420"/>
+      </w:pPr>
+    </w:lvl>
+    <w:lvl xmlns:w="http://schemas.openxmlformats.org/wordprocessingml/2006/main" w:ilvl="3">
+      <w:start w:val="1"/>
+      <w:numFmt w:val="decimal"/>
+      <w:lvlText w:val="%4."/>
+      <w:lvlJc w:val="left"/>
+      <w:pPr>
+        <w:ind w:left="1680" w:hanging="420"/>
+      </w:pPr>
+    </w:lvl>
+    <w:lvl xmlns:w="http://schemas.openxmlformats.org/wordprocessingml/2006/main" w:ilvl="4">
+      <w:start w:val="1"/>
+      <w:numFmt w:val="lowerLetter"/>
+      <w:lvlText w:val="%5."/>
+      <w:lvlJc w:val="left"/>
+      <w:pPr>
+        <w:ind w:left="2100" w:hanging="420"/>
+      </w:pPr>
+    </w:lvl>
+    <w:lvl xmlns:w="http://schemas.openxmlformats.org/wordprocessingml/2006/main" w:ilvl="5">
+      <w:start w:val="1"/>
+      <w:numFmt w:val="lowerRoman"/>
+      <w:lvlText w:val="%6."/>
+      <w:lvlJc w:val="left"/>
+      <w:pPr>
+        <w:ind w:left="2520" w:hanging="420"/>
+      </w:pPr>
+    </w:lvl>
+    <w:lvl xmlns:w="http://schemas.openxmlformats.org/wordprocessingml/2006/main" w:ilvl="6">
+      <w:start w:val="1"/>
+      <w:numFmt w:val="decimal"/>
+      <w:lvlText w:val="%7."/>
+      <w:lvlJc w:val="left"/>
+      <w:pPr>
+        <w:ind w:left="2940" w:hanging="420"/>
+      </w:pPr>
+    </w:lvl>
+    <w:lvl xmlns:w="http://schemas.openxmlformats.org/wordprocessingml/2006/main" w:ilvl="7">
+      <w:start w:val="1"/>
+      <w:numFmt w:val="lowerLetter"/>
+      <w:lvlText w:val="%8."/>
+      <w:lvlJc w:val="left"/>
+      <w:pPr>
+        <w:ind w:left="3360" w:hanging="420"/>
+      </w:pPr>
+    </w:lvl>
+    <w:lvl xmlns:w="http://schemas.openxmlformats.org/wordprocessingml/2006/main" w:ilvl="8">
+      <w:start w:val="1"/>
+      <w:numFmt w:val="lowerRoman"/>
+      <w:lvlText w:val="%9."/>
+      <w:lvlJc w:val="left"/>
+      <w:pPr>
+        <w:ind w:left="3780" w:hanging="420"/>
+      </w:pPr>
+    </w:lvl>
+  </w:abstractNum>
   <w:abstractNum xmlns:w="http://schemas.openxmlformats.org/wordprocessingml/2006/main" w:abstractNumId="19">
     <w:multiLevelType xmlns:w="http://schemas.openxmlformats.org/wordprocessingml/2006/main" w:val="hybridMultilevel"/>
     <w:lvl xmlns:w="http://schemas.openxmlformats.org/wordprocessingml/2006/main" w:ilvl="0">
@@ -6106,6 +6851,12 @@
       </w:pPr>
     </w:lvl>
   </w:abstractNum>
+  <w:num w:numId="21">
+    <w:abstractNumId w:val="21"/>
+  </w:num>
+  <w:num w:numId="20">
+    <w:abstractNumId w:val="20"/>
+  </w:num>
   <w:num w:numId="19">
     <w:abstractNumId w:val="19"/>
   </w:num>

</xml_diff>